<commit_message>
Reviewed the baseline document and added comments
</commit_message>
<xml_diff>
--- a/baseline.docx
+++ b/baseline.docx
@@ -1,6 +1,6 @@
 
 <file path=word/document.xml><?xml version="1.0" encoding="utf-8"?>
-<w:document xmlns:wpc="http://schemas.microsoft.com/office/word/2010/wordprocessingCanvas" xmlns:cx="http://schemas.microsoft.com/office/drawing/2014/chartex" xmlns:cx1="http://schemas.microsoft.com/office/drawing/2015/9/8/chartex" xmlns:cx2="http://schemas.microsoft.com/office/drawing/2015/10/21/chartex" xmlns:cx3="http://schemas.microsoft.com/office/drawing/2016/5/9/chartex" xmlns:cx4="http://schemas.microsoft.com/office/drawing/2016/5/10/chartex" xmlns:cx5="http://schemas.microsoft.com/office/drawing/2016/5/11/chartex" xmlns:cx6="http://schemas.microsoft.com/office/drawing/2016/5/12/chartex" xmlns:cx7="http://schemas.microsoft.com/office/drawing/2016/5/13/chartex" xmlns:cx8="http://schemas.microsoft.com/office/drawing/2016/5/14/chartex" xmlns:mc="http://schemas.openxmlformats.org/markup-compatibility/2006" xmlns:aink="http://schemas.microsoft.com/office/drawing/2016/ink" xmlns:am3d="http://schemas.microsoft.com/office/drawing/2017/model3d" xmlns:o="urn:schemas-microsoft-com:office:office" xmlns:r="http://schemas.openxmlformats.org/officeDocument/2006/relationships" xmlns:m="http://schemas.openxmlformats.org/officeDocument/2006/math" xmlns:v="urn:schemas-microsoft-com:vml" xmlns:wp14="http://schemas.microsoft.com/office/word/2010/wordprocessingDrawing" xmlns:wp="http://schemas.openxmlformats.org/drawingml/2006/wordprocessingDrawing" xmlns:w10="urn:schemas-microsoft-com:office:word" xmlns:w="http://schemas.openxmlformats.org/wordprocessingml/2006/main" xmlns:w14="http://schemas.microsoft.com/office/word/2010/wordml" xmlns:w15="http://schemas.microsoft.com/office/word/2012/wordml" xmlns:w16cex="http://schemas.microsoft.com/office/word/2018/wordml/cex" xmlns:w16cid="http://schemas.microsoft.com/office/word/2016/wordml/cid" xmlns:w16="http://schemas.microsoft.com/office/word/2018/wordml" xmlns:w16sdtdh="http://schemas.microsoft.com/office/word/2020/wordml/sdtdatahash" xmlns:w16se="http://schemas.microsoft.com/office/word/2015/wordml/symex" xmlns:wpg="http://schemas.microsoft.com/office/word/2010/wordprocessingGroup" xmlns:wpi="http://schemas.microsoft.com/office/word/2010/wordprocessingInk" xmlns:wne="http://schemas.microsoft.com/office/word/2006/wordml" xmlns:wps="http://schemas.microsoft.com/office/word/2010/wordprocessingShape" mc:Ignorable="w14 w15 w16se w16cid w16 w16cex w16sdtdh wp14">
+<w:document xmlns:wpc="http://schemas.microsoft.com/office/word/2010/wordprocessingCanvas" xmlns:cx="http://schemas.microsoft.com/office/drawing/2014/chartex" xmlns:cx1="http://schemas.microsoft.com/office/drawing/2015/9/8/chartex" xmlns:cx2="http://schemas.microsoft.com/office/drawing/2015/10/21/chartex" xmlns:cx3="http://schemas.microsoft.com/office/drawing/2016/5/9/chartex" xmlns:cx4="http://schemas.microsoft.com/office/drawing/2016/5/10/chartex" xmlns:cx5="http://schemas.microsoft.com/office/drawing/2016/5/11/chartex" xmlns:cx6="http://schemas.microsoft.com/office/drawing/2016/5/12/chartex" xmlns:cx7="http://schemas.microsoft.com/office/drawing/2016/5/13/chartex" xmlns:cx8="http://schemas.microsoft.com/office/drawing/2016/5/14/chartex" xmlns:mc="http://schemas.openxmlformats.org/markup-compatibility/2006" xmlns:aink="http://schemas.microsoft.com/office/drawing/2016/ink" xmlns:am3d="http://schemas.microsoft.com/office/drawing/2017/model3d" xmlns:o="urn:schemas-microsoft-com:office:office" xmlns:oel="http://schemas.microsoft.com/office/2019/extlst" xmlns:r="http://schemas.openxmlformats.org/officeDocument/2006/relationships" xmlns:m="http://schemas.openxmlformats.org/officeDocument/2006/math" xmlns:v="urn:schemas-microsoft-com:vml" xmlns:wp14="http://schemas.microsoft.com/office/word/2010/wordprocessingDrawing" xmlns:wp="http://schemas.openxmlformats.org/drawingml/2006/wordprocessingDrawing" xmlns:w10="urn:schemas-microsoft-com:office:word" xmlns:w="http://schemas.openxmlformats.org/wordprocessingml/2006/main" xmlns:w14="http://schemas.microsoft.com/office/word/2010/wordml" xmlns:w15="http://schemas.microsoft.com/office/word/2012/wordml" xmlns:w16cex="http://schemas.microsoft.com/office/word/2018/wordml/cex" xmlns:w16cid="http://schemas.microsoft.com/office/word/2016/wordml/cid" xmlns:w16="http://schemas.microsoft.com/office/word/2018/wordml" xmlns:w16sdtdh="http://schemas.microsoft.com/office/word/2020/wordml/sdtdatahash" xmlns:w16se="http://schemas.microsoft.com/office/word/2015/wordml/symex" xmlns:wpg="http://schemas.microsoft.com/office/word/2010/wordprocessingGroup" xmlns:wpi="http://schemas.microsoft.com/office/word/2010/wordprocessingInk" xmlns:wne="http://schemas.microsoft.com/office/word/2006/wordml" xmlns:wps="http://schemas.microsoft.com/office/word/2010/wordprocessingShape" mc:Ignorable="w14 w15 w16se w16cid w16 w16cex w16sdtdh wp14">
   <w:body>
     <w:p>
       <w:pPr>
@@ -12,7 +12,29 @@
         <w:rPr>
           <w:lang w:val="en-US"/>
         </w:rPr>
-        <w:t xml:space="preserve">For the baseline, we try to </w:t>
+        <w:t>For the baseline, we tr</w:t>
+      </w:r>
+      <w:ins w:id="0" w:author="Dennis Vlegels" w:date="2022-06-16T10:59:00Z">
+        <w:r>
+          <w:rPr>
+            <w:lang w:val="en-US"/>
+          </w:rPr>
+          <w:t>ied</w:t>
+        </w:r>
+      </w:ins>
+      <w:del w:id="1" w:author="Dennis Vlegels" w:date="2022-06-16T10:59:00Z">
+        <w:r>
+          <w:rPr>
+            <w:lang w:val="en-US"/>
+          </w:rPr>
+          <w:delText>y</w:delText>
+        </w:r>
+      </w:del>
+      <w:r>
+        <w:rPr>
+          <w:lang w:val="en-US"/>
+        </w:rPr>
+        <w:t xml:space="preserve"> to </w:t>
       </w:r>
       <w:r>
         <w:rPr>
@@ -52,16 +74,54 @@
           <w:lang w:val="en"/>
         </w:rPr>
       </w:pPr>
+      <w:ins w:id="2" w:author="Dennis Vlegels" w:date="2022-06-16T10:59:00Z">
+        <w:r>
+          <w:rPr>
+            <w:lang w:val="en-US"/>
+          </w:rPr>
+          <w:t>V</w:t>
+        </w:r>
+      </w:ins>
+      <w:del w:id="3" w:author="Dennis Vlegels" w:date="2022-06-16T10:59:00Z">
+        <w:r>
+          <w:rPr>
+            <w:lang w:val="en-US"/>
+          </w:rPr>
+          <w:delText>We can v</w:delText>
+        </w:r>
+      </w:del>
       <w:r>
         <w:rPr>
           <w:lang w:val="en-US"/>
         </w:rPr>
-        <w:t xml:space="preserve">We can vary the </w:t>
-      </w:r>
+        <w:t>ary</w:t>
+      </w:r>
+      <w:ins w:id="4" w:author="Dennis Vlegels" w:date="2022-06-16T11:00:00Z">
+        <w:r>
+          <w:rPr>
+            <w:lang w:val="en-US"/>
+          </w:rPr>
+          <w:t>ing</w:t>
+        </w:r>
+      </w:ins>
       <w:r>
         <w:rPr>
           <w:lang w:val="en-US"/>
         </w:rPr>
+        <w:t xml:space="preserve"> </w:t>
+      </w:r>
+      <w:del w:id="5" w:author="Dennis Vlegels" w:date="2022-06-16T11:00:00Z">
+        <w:r>
+          <w:rPr>
+            <w:lang w:val="en-US"/>
+          </w:rPr>
+          <w:delText xml:space="preserve">the </w:delText>
+        </w:r>
+      </w:del>
+      <w:r>
+        <w:rPr>
+          <w:lang w:val="en-US"/>
+        </w:rPr>
         <w:t>how</w:t>
       </w:r>
       <w:r>
@@ -76,11 +136,27 @@
         </w:rPr>
         <w:t xml:space="preserve">are divided </w:t>
       </w:r>
+      <w:del w:id="6" w:author="Dennis Vlegels" w:date="2022-06-16T10:59:00Z">
+        <w:r>
+          <w:rPr>
+            <w:lang w:val="en-US"/>
+          </w:rPr>
+          <w:delText>over the</w:delText>
+        </w:r>
+      </w:del>
+      <w:ins w:id="7" w:author="Dennis Vlegels" w:date="2022-06-16T10:59:00Z">
+        <w:r>
+          <w:rPr>
+            <w:lang w:val="en-US"/>
+          </w:rPr>
+          <w:t>into different</w:t>
+        </w:r>
+      </w:ins>
       <w:r>
         <w:rPr>
           <w:lang w:val="en-US"/>
         </w:rPr>
-        <w:t>over the lessons.</w:t>
+        <w:t xml:space="preserve"> lessons.</w:t>
       </w:r>
     </w:p>
     <w:p>
@@ -95,12 +171,62 @@
           <w:lang w:val="en"/>
         </w:rPr>
       </w:pPr>
-      <w:r>
-        <w:rPr>
-          <w:rStyle w:val="q4iawc"/>
-          <w:lang w:val="en"/>
-        </w:rPr>
-        <w:t>We can vary the distribution of the lessons over the “roomslots”.</w:t>
+      <w:ins w:id="8" w:author="Dennis Vlegels" w:date="2022-06-16T10:59:00Z">
+        <w:r>
+          <w:rPr>
+            <w:rStyle w:val="q4iawc"/>
+            <w:lang w:val="en"/>
+          </w:rPr>
+          <w:t>V</w:t>
+        </w:r>
+      </w:ins>
+      <w:del w:id="9" w:author="Dennis Vlegels" w:date="2022-06-16T10:59:00Z">
+        <w:r>
+          <w:rPr>
+            <w:rStyle w:val="q4iawc"/>
+            <w:lang w:val="en"/>
+          </w:rPr>
+          <w:delText>We can v</w:delText>
+        </w:r>
+      </w:del>
+      <w:r>
+        <w:rPr>
+          <w:rStyle w:val="q4iawc"/>
+          <w:lang w:val="en"/>
+        </w:rPr>
+        <w:t>ary</w:t>
+      </w:r>
+      <w:ins w:id="10" w:author="Dennis Vlegels" w:date="2022-06-16T11:00:00Z">
+        <w:r>
+          <w:rPr>
+            <w:rStyle w:val="q4iawc"/>
+            <w:lang w:val="en"/>
+          </w:rPr>
+          <w:t>ing</w:t>
+        </w:r>
+      </w:ins>
+      <w:r>
+        <w:rPr>
+          <w:rStyle w:val="q4iawc"/>
+          <w:lang w:val="en"/>
+        </w:rPr>
+        <w:t xml:space="preserve"> the distribution of the lessons over the “</w:t>
+      </w:r>
+      <w:proofErr w:type="spellStart"/>
+      <w:r>
+        <w:rPr>
+          <w:rStyle w:val="q4iawc"/>
+          <w:lang w:val="en"/>
+        </w:rPr>
+        <w:t>roomslots</w:t>
+      </w:r>
+      <w:proofErr w:type="spellEnd"/>
+      <w:r>
+        <w:rPr>
+          <w:rStyle w:val="q4iawc"/>
+          <w:lang w:val="en"/>
+        </w:rPr>
+        <w:t>”.</w:t>
       </w:r>
     </w:p>
     <w:p>
@@ -115,13 +241,72 @@
           <w:lang w:val="en"/>
         </w:rPr>
       </w:pPr>
-      <w:r>
-        <w:rPr>
-          <w:rStyle w:val="q4iawc"/>
-          <w:lang w:val="en"/>
-        </w:rPr>
-        <w:t>We can vary the distribution of the students over the lessons</w:t>
-      </w:r>
+      <w:ins w:id="11" w:author="Dennis Vlegels" w:date="2022-06-16T10:59:00Z">
+        <w:r>
+          <w:rPr>
+            <w:rStyle w:val="q4iawc"/>
+            <w:lang w:val="en"/>
+          </w:rPr>
+          <w:t>V</w:t>
+        </w:r>
+      </w:ins>
+      <w:del w:id="12" w:author="Dennis Vlegels" w:date="2022-06-16T10:59:00Z">
+        <w:r>
+          <w:rPr>
+            <w:rStyle w:val="q4iawc"/>
+            <w:lang w:val="en"/>
+          </w:rPr>
+          <w:delText>We can v</w:delText>
+        </w:r>
+      </w:del>
+      <w:r>
+        <w:rPr>
+          <w:rStyle w:val="q4iawc"/>
+          <w:lang w:val="en"/>
+        </w:rPr>
+        <w:t>ary</w:t>
+      </w:r>
+      <w:ins w:id="13" w:author="Dennis Vlegels" w:date="2022-06-16T11:00:00Z">
+        <w:r>
+          <w:rPr>
+            <w:rStyle w:val="q4iawc"/>
+            <w:lang w:val="en"/>
+          </w:rPr>
+          <w:t>ing</w:t>
+        </w:r>
+      </w:ins>
+      <w:r>
+        <w:rPr>
+          <w:rStyle w:val="q4iawc"/>
+          <w:lang w:val="en"/>
+        </w:rPr>
+        <w:t xml:space="preserve"> the distribution of </w:t>
+      </w:r>
+      <w:del w:id="14" w:author="Dennis Vlegels" w:date="2022-06-16T11:00:00Z">
+        <w:r>
+          <w:rPr>
+            <w:rStyle w:val="q4iawc"/>
+            <w:lang w:val="en"/>
+          </w:rPr>
+          <w:delText xml:space="preserve">the </w:delText>
+        </w:r>
+      </w:del>
+      <w:r>
+        <w:rPr>
+          <w:rStyle w:val="q4iawc"/>
+          <w:lang w:val="en"/>
+        </w:rPr>
+        <w:t>students over the lessons</w:t>
+      </w:r>
+      <w:ins w:id="15" w:author="Dennis Vlegels" w:date="2022-06-16T11:00:00Z">
+        <w:r>
+          <w:rPr>
+            <w:rStyle w:val="q4iawc"/>
+            <w:lang w:val="en"/>
+          </w:rPr>
+          <w:t>.</w:t>
+        </w:r>
+      </w:ins>
     </w:p>
     <w:p>
       <w:pPr>
@@ -131,19 +316,37 @@
           <w:lang w:val="en"/>
         </w:rPr>
       </w:pPr>
-      <w:r>
-        <w:rPr>
-          <w:rStyle w:val="q4iawc"/>
-          <w:lang w:val="en"/>
-        </w:rPr>
-        <w:t xml:space="preserve">ad1) </w:t>
-      </w:r>
-      <w:r>
-        <w:rPr>
-          <w:rStyle w:val="q4iawc"/>
-          <w:lang w:val="en"/>
-        </w:rPr>
-        <w:t xml:space="preserve">If all the lectures, tutorials and labs are scheduled once, there are 72 lessons. However, each tutorial and lab has a maximum </w:t>
+      <w:del w:id="16" w:author="Dennis Vlegels" w:date="2022-06-16T11:00:00Z">
+        <w:r>
+          <w:rPr>
+            <w:rStyle w:val="q4iawc"/>
+            <w:lang w:val="en"/>
+          </w:rPr>
+          <w:delText xml:space="preserve">ad1) </w:delText>
+        </w:r>
+      </w:del>
+      <w:r>
+        <w:rPr>
+          <w:rStyle w:val="q4iawc"/>
+          <w:lang w:val="en"/>
+        </w:rPr>
+        <w:t xml:space="preserve">If all the lectures, tutorials and labs are scheduled once, there are 72 lessons. However, each tutorial and lab </w:t>
+      </w:r>
+      <w:proofErr w:type="gramStart"/>
+      <w:r>
+        <w:rPr>
+          <w:rStyle w:val="q4iawc"/>
+          <w:lang w:val="en"/>
+        </w:rPr>
+        <w:t>has</w:t>
+      </w:r>
+      <w:proofErr w:type="gramEnd"/>
+      <w:r>
+        <w:rPr>
+          <w:rStyle w:val="q4iawc"/>
+          <w:lang w:val="en"/>
+        </w:rPr>
+        <w:t xml:space="preserve"> a maximum </w:t>
       </w:r>
       <w:r>
         <w:rPr>
@@ -168,6 +371,7 @@
           <w:lang w:val="en"/>
         </w:rPr>
       </w:pPr>
+      <w:commentRangeStart w:id="17"/>
       <w:r>
         <w:rPr>
           <w:rStyle w:val="q4iawc"/>
@@ -181,6 +385,13 @@
           <w:lang w:val="en"/>
         </w:rPr>
         <w:t xml:space="preserve"> can calculate the number of students per course. </w:t>
+      </w:r>
+      <w:commentRangeEnd w:id="17"/>
+      <w:r>
+        <w:rPr>
+          <w:rStyle w:val="Verwijzingopmerking"/>
+        </w:rPr>
+        <w:commentReference w:id="17"/>
       </w:r>
     </w:p>
     <w:p>
@@ -196,7 +407,57 @@
           <w:rStyle w:val="q4iawc"/>
           <w:lang w:val="en"/>
         </w:rPr>
-        <w:t>To be able to fit students in the maximum number of students per lesson, tutorials and labs have to be split into multiple lessons.</w:t>
+        <w:t xml:space="preserve">To be able to fit students in the maximum number of students per lesson, </w:t>
+      </w:r>
+      <w:del w:id="18" w:author="Dennis Vlegels" w:date="2022-06-16T11:01:00Z">
+        <w:r>
+          <w:rPr>
+            <w:rStyle w:val="q4iawc"/>
+            <w:lang w:val="en"/>
+          </w:rPr>
+          <w:delText>tutorials</w:delText>
+        </w:r>
+      </w:del>
+      <w:ins w:id="19" w:author="Dennis Vlegels" w:date="2022-06-16T11:01:00Z">
+        <w:r>
+          <w:rPr>
+            <w:rStyle w:val="q4iawc"/>
+            <w:lang w:val="en"/>
+          </w:rPr>
+          <w:t>tutorials,</w:t>
+        </w:r>
+      </w:ins>
+      <w:r>
+        <w:rPr>
+          <w:rStyle w:val="q4iawc"/>
+          <w:lang w:val="en"/>
+        </w:rPr>
+        <w:t xml:space="preserve"> and labs </w:t>
+      </w:r>
+      <w:del w:id="20" w:author="Dennis Vlegels" w:date="2022-06-16T11:01:00Z">
+        <w:r>
+          <w:rPr>
+            <w:rStyle w:val="q4iawc"/>
+            <w:lang w:val="en"/>
+          </w:rPr>
+          <w:delText>have to</w:delText>
+        </w:r>
+      </w:del>
+      <w:ins w:id="21" w:author="Dennis Vlegels" w:date="2022-06-16T11:01:00Z">
+        <w:r>
+          <w:rPr>
+            <w:rStyle w:val="q4iawc"/>
+            <w:lang w:val="en"/>
+          </w:rPr>
+          <w:t>must</w:t>
+        </w:r>
+      </w:ins>
+      <w:r>
+        <w:rPr>
+          <w:rStyle w:val="q4iawc"/>
+          <w:lang w:val="en"/>
+        </w:rPr>
+        <w:t xml:space="preserve"> be split into multiple lessons.</w:t>
       </w:r>
       <w:r>
         <w:rPr>
@@ -205,19 +466,87 @@
         </w:rPr>
         <w:t xml:space="preserve"> </w:t>
       </w:r>
-      <w:r>
-        <w:rPr>
-          <w:rStyle w:val="q4iawc"/>
-          <w:lang w:val="en"/>
-        </w:rPr>
-        <w:t xml:space="preserve">There is a minimum of 129 lessons if </w:t>
-      </w:r>
-      <w:r>
-        <w:rPr>
-          <w:rStyle w:val="q4iawc"/>
-          <w:lang w:val="en"/>
-        </w:rPr>
-        <w:t>we state that all students should be scheduled in the lessons for their courses, taking into account the maximum of students per lesson.</w:t>
+      <w:ins w:id="22" w:author="Dennis Vlegels" w:date="2022-06-16T11:02:00Z">
+        <w:r>
+          <w:rPr>
+            <w:rStyle w:val="q4iawc"/>
+            <w:lang w:val="en"/>
+          </w:rPr>
+          <w:t xml:space="preserve">Ultimately, </w:t>
+        </w:r>
+      </w:ins>
+      <w:del w:id="23" w:author="Dennis Vlegels" w:date="2022-06-16T11:02:00Z">
+        <w:r>
+          <w:rPr>
+            <w:rStyle w:val="q4iawc"/>
+            <w:lang w:val="en"/>
+          </w:rPr>
+          <w:delText>T</w:delText>
+        </w:r>
+      </w:del>
+      <w:ins w:id="24" w:author="Dennis Vlegels" w:date="2022-06-16T11:02:00Z">
+        <w:r>
+          <w:rPr>
+            <w:rStyle w:val="q4iawc"/>
+            <w:lang w:val="en"/>
+          </w:rPr>
+          <w:t>t</w:t>
+        </w:r>
+      </w:ins>
+      <w:r>
+        <w:rPr>
+          <w:rStyle w:val="q4iawc"/>
+          <w:lang w:val="en"/>
+        </w:rPr>
+        <w:t xml:space="preserve">here is a minimum of 129 lessons if </w:t>
+      </w:r>
+      <w:r>
+        <w:rPr>
+          <w:rStyle w:val="q4iawc"/>
+          <w:lang w:val="en"/>
+        </w:rPr>
+        <w:t>we state that all students should be scheduled in the</w:t>
+      </w:r>
+      <w:ins w:id="25" w:author="Dennis Vlegels" w:date="2022-06-16T11:02:00Z">
+        <w:r>
+          <w:rPr>
+            <w:rStyle w:val="q4iawc"/>
+            <w:lang w:val="en"/>
+          </w:rPr>
+          <w:t xml:space="preserve"> required</w:t>
+        </w:r>
+      </w:ins>
+      <w:r>
+        <w:rPr>
+          <w:rStyle w:val="q4iawc"/>
+          <w:lang w:val="en"/>
+        </w:rPr>
+        <w:t xml:space="preserve"> lessons for their courses, </w:t>
+      </w:r>
+      <w:del w:id="26" w:author="Dennis Vlegels" w:date="2022-06-16T11:01:00Z">
+        <w:r>
+          <w:rPr>
+            <w:rStyle w:val="q4iawc"/>
+            <w:lang w:val="en"/>
+          </w:rPr>
+          <w:delText>taking into account</w:delText>
+        </w:r>
+      </w:del>
+      <w:ins w:id="27" w:author="Dennis Vlegels" w:date="2022-06-16T11:01:00Z">
+        <w:r>
+          <w:rPr>
+            <w:rStyle w:val="q4iawc"/>
+            <w:lang w:val="en"/>
+          </w:rPr>
+          <w:t>considering</w:t>
+        </w:r>
+      </w:ins>
+      <w:r>
+        <w:rPr>
+          <w:rStyle w:val="q4iawc"/>
+          <w:lang w:val="en"/>
+        </w:rPr>
+        <w:t xml:space="preserve"> the maximum of students per lesson.</w:t>
       </w:r>
       <w:r>
         <w:rPr>
@@ -254,14 +583,46 @@
           <w:rStyle w:val="q4iawc"/>
           <w:lang w:val="en"/>
         </w:rPr>
-        <w:t>“roomslots”</w:t>
-      </w:r>
-      <w:r>
-        <w:rPr>
-          <w:rStyle w:val="q4iawc"/>
-          <w:lang w:val="en"/>
-        </w:rPr>
-        <w:t>,which</w:t>
+        <w:t>“</w:t>
+      </w:r>
+      <w:proofErr w:type="spellStart"/>
+      <w:r>
+        <w:rPr>
+          <w:rStyle w:val="q4iawc"/>
+          <w:lang w:val="en"/>
+        </w:rPr>
+        <w:t>roomslots</w:t>
+      </w:r>
+      <w:proofErr w:type="spellEnd"/>
+      <w:r>
+        <w:rPr>
+          <w:rStyle w:val="q4iawc"/>
+          <w:lang w:val="en"/>
+        </w:rPr>
+        <w:t>”</w:t>
+      </w:r>
+      <w:r>
+        <w:rPr>
+          <w:rStyle w:val="q4iawc"/>
+          <w:lang w:val="en"/>
+        </w:rPr>
+        <w:t>,</w:t>
+      </w:r>
+      <w:ins w:id="28" w:author="Dennis Vlegels" w:date="2022-06-16T11:02:00Z">
+        <w:r>
+          <w:rPr>
+            <w:rStyle w:val="q4iawc"/>
+            <w:lang w:val="en"/>
+          </w:rPr>
+          <w:t xml:space="preserve"> </w:t>
+        </w:r>
+      </w:ins>
+      <w:r>
+        <w:rPr>
+          <w:rStyle w:val="q4iawc"/>
+          <w:lang w:val="en"/>
+        </w:rPr>
+        <w:t>which</w:t>
       </w:r>
       <w:r>
         <w:rPr>
@@ -332,8 +693,49 @@
           <w:rStyle w:val="q4iawc"/>
           <w:lang w:val="en"/>
         </w:rPr>
-        <w:t>we have used the number of 129 lessons</w:t>
-      </w:r>
+        <w:t xml:space="preserve">we have used the </w:t>
+      </w:r>
+      <w:ins w:id="29" w:author="Dennis Vlegels" w:date="2022-06-16T11:03:00Z">
+        <w:r>
+          <w:rPr>
+            <w:rStyle w:val="q4iawc"/>
+            <w:lang w:val="en"/>
+          </w:rPr>
+          <w:t xml:space="preserve">minimum </w:t>
+        </w:r>
+      </w:ins>
+      <w:r>
+        <w:rPr>
+          <w:rStyle w:val="q4iawc"/>
+          <w:lang w:val="en"/>
+        </w:rPr>
+        <w:t xml:space="preserve">number of </w:t>
+      </w:r>
+      <w:del w:id="30" w:author="Dennis Vlegels" w:date="2022-06-16T11:03:00Z">
+        <w:r>
+          <w:rPr>
+            <w:rStyle w:val="q4iawc"/>
+            <w:lang w:val="en"/>
+          </w:rPr>
+          <w:delText xml:space="preserve">129 </w:delText>
+        </w:r>
+      </w:del>
+      <w:r>
+        <w:rPr>
+          <w:rStyle w:val="q4iawc"/>
+          <w:lang w:val="en"/>
+        </w:rPr>
+        <w:t>lessons</w:t>
+      </w:r>
+      <w:ins w:id="31" w:author="Dennis Vlegels" w:date="2022-06-16T11:03:00Z">
+        <w:r>
+          <w:rPr>
+            <w:rStyle w:val="q4iawc"/>
+            <w:lang w:val="en"/>
+          </w:rPr>
+          <w:t xml:space="preserve"> (129) as the way to divide the courses</w:t>
+        </w:r>
+      </w:ins>
       <w:r>
         <w:rPr>
           <w:rStyle w:val="q4iawc"/>
@@ -355,12 +757,30 @@
         </w:rPr>
         <w:t xml:space="preserve">This simplifies the solution. </w:t>
       </w:r>
-      <w:r>
-        <w:rPr>
-          <w:rStyle w:val="q4iawc"/>
-          <w:lang w:val="en"/>
-        </w:rPr>
-        <w:t xml:space="preserve">Later on, we can optimize the </w:t>
+      <w:del w:id="32" w:author="Dennis Vlegels" w:date="2022-06-16T11:03:00Z">
+        <w:r>
+          <w:rPr>
+            <w:rStyle w:val="q4iawc"/>
+            <w:lang w:val="en"/>
+          </w:rPr>
+          <w:delText>Later on</w:delText>
+        </w:r>
+      </w:del>
+      <w:ins w:id="33" w:author="Dennis Vlegels" w:date="2022-06-16T11:03:00Z">
+        <w:r>
+          <w:rPr>
+            <w:rStyle w:val="q4iawc"/>
+            <w:lang w:val="en"/>
+          </w:rPr>
+          <w:t>Later</w:t>
+        </w:r>
+      </w:ins>
+      <w:r>
+        <w:rPr>
+          <w:rStyle w:val="q4iawc"/>
+          <w:lang w:val="en"/>
+        </w:rPr>
+        <w:t xml:space="preserve">, we can optimize the </w:t>
       </w:r>
       <w:r>
         <w:rPr>
@@ -374,14 +794,39 @@
           <w:rStyle w:val="q4iawc"/>
           <w:lang w:val="en"/>
         </w:rPr>
-        <w:t>in iterative steps</w:t>
-      </w:r>
-      <w:r>
-        <w:rPr>
-          <w:rStyle w:val="q4iawc"/>
-          <w:lang w:val="en"/>
-        </w:rPr>
-        <w:t>, or generate random solutions</w:t>
+        <w:t xml:space="preserve">in iterative </w:t>
+      </w:r>
+      <w:del w:id="34" w:author="Dennis Vlegels" w:date="2022-06-16T11:03:00Z">
+        <w:r>
+          <w:rPr>
+            <w:rStyle w:val="q4iawc"/>
+            <w:lang w:val="en"/>
+          </w:rPr>
+          <w:delText>steps</w:delText>
+        </w:r>
+        <w:r>
+          <w:rPr>
+            <w:rStyle w:val="q4iawc"/>
+            <w:lang w:val="en"/>
+          </w:rPr>
+          <w:delText>, or</w:delText>
+        </w:r>
+      </w:del>
+      <w:ins w:id="35" w:author="Dennis Vlegels" w:date="2022-06-16T11:03:00Z">
+        <w:r>
+          <w:rPr>
+            <w:rStyle w:val="q4iawc"/>
+            <w:lang w:val="en"/>
+          </w:rPr>
+          <w:t>steps or</w:t>
+        </w:r>
+      </w:ins>
+      <w:r>
+        <w:rPr>
+          <w:rStyle w:val="q4iawc"/>
+          <w:lang w:val="en"/>
+        </w:rPr>
+        <w:t xml:space="preserve"> generate random solutions</w:t>
       </w:r>
       <w:r>
         <w:rPr>
@@ -429,7 +874,39 @@
           <w:rStyle w:val="q4iawc"/>
           <w:lang w:val="en"/>
         </w:rPr>
-        <w:t>have randomized the distribution of the lessons over the schedule</w:t>
+        <w:t xml:space="preserve">have randomized the </w:t>
+      </w:r>
+      <w:del w:id="36" w:author="Dennis Vlegels" w:date="2022-06-16T11:04:00Z">
+        <w:r>
+          <w:rPr>
+            <w:rStyle w:val="q4iawc"/>
+            <w:lang w:val="en"/>
+          </w:rPr>
+          <w:delText xml:space="preserve">distribution </w:delText>
+        </w:r>
+      </w:del>
+      <w:ins w:id="37" w:author="Dennis Vlegels" w:date="2022-06-16T11:04:00Z">
+        <w:r>
+          <w:rPr>
+            <w:rStyle w:val="q4iawc"/>
+            <w:lang w:val="en"/>
+          </w:rPr>
+          <w:t>placement</w:t>
+        </w:r>
+        <w:r>
+          <w:rPr>
+            <w:rStyle w:val="q4iawc"/>
+            <w:lang w:val="en"/>
+          </w:rPr>
+          <w:t xml:space="preserve"> </w:t>
+        </w:r>
+      </w:ins>
+      <w:r>
+        <w:rPr>
+          <w:rStyle w:val="q4iawc"/>
+          <w:lang w:val="en"/>
+        </w:rPr>
+        <w:t>of the lessons over the schedule</w:t>
       </w:r>
       <w:r>
         <w:rPr>
@@ -472,12 +949,21 @@
         </w:rPr>
         <w:t xml:space="preserve"> </w:t>
       </w:r>
-      <w:r>
-        <w:rPr>
-          <w:rStyle w:val="q4iawc"/>
-          <w:lang w:val="en"/>
-        </w:rPr>
-        <w:t xml:space="preserve">Later on, we can </w:t>
+      <w:proofErr w:type="gramStart"/>
+      <w:r>
+        <w:rPr>
+          <w:rStyle w:val="q4iawc"/>
+          <w:lang w:val="en"/>
+        </w:rPr>
+        <w:t>Later on</w:t>
+      </w:r>
+      <w:proofErr w:type="gramEnd"/>
+      <w:r>
+        <w:rPr>
+          <w:rStyle w:val="q4iawc"/>
+          <w:lang w:val="en"/>
+        </w:rPr>
+        <w:t xml:space="preserve">, we can </w:t>
       </w:r>
       <w:r>
         <w:rPr>
@@ -491,7 +977,32 @@
           <w:rStyle w:val="q4iawc"/>
           <w:lang w:val="en"/>
         </w:rPr>
-        <w:t xml:space="preserve">iterative steps, or generate random solutions </w:t>
+        <w:t xml:space="preserve">iterative </w:t>
+      </w:r>
+      <w:del w:id="38" w:author="Dennis Vlegels" w:date="2022-06-16T11:04:00Z">
+        <w:r>
+          <w:rPr>
+            <w:rStyle w:val="q4iawc"/>
+            <w:lang w:val="en"/>
+          </w:rPr>
+          <w:delText>steps, or</w:delText>
+        </w:r>
+      </w:del>
+      <w:ins w:id="39" w:author="Dennis Vlegels" w:date="2022-06-16T11:04:00Z">
+        <w:r>
+          <w:rPr>
+            <w:rStyle w:val="q4iawc"/>
+            <w:lang w:val="en"/>
+          </w:rPr>
+          <w:t>steps or</w:t>
+        </w:r>
+      </w:ins>
+      <w:r>
+        <w:rPr>
+          <w:rStyle w:val="q4iawc"/>
+          <w:lang w:val="en"/>
+        </w:rPr>
+        <w:t xml:space="preserve"> generate random solutions </w:t>
       </w:r>
       <w:r>
         <w:rPr>
@@ -546,15 +1057,33 @@
           <w:rStyle w:val="q4iawc"/>
           <w:lang w:val="en"/>
         </w:rPr>
-        <w:t xml:space="preserve"> the distribution of the students over the lessons</w:t>
-      </w:r>
-      <w:r>
-        <w:rPr>
-          <w:rStyle w:val="q4iawc"/>
-          <w:lang w:val="en"/>
-        </w:rPr>
-        <w:t>.</w:t>
-      </w:r>
+        <w:t xml:space="preserve"> </w:t>
+      </w:r>
+      <w:del w:id="40" w:author="Dennis Vlegels" w:date="2022-06-16T11:04:00Z">
+        <w:r>
+          <w:rPr>
+            <w:rStyle w:val="q4iawc"/>
+            <w:lang w:val="en"/>
+          </w:rPr>
+          <w:delText>the distribution of the students over the lessons</w:delText>
+        </w:r>
+        <w:r>
+          <w:rPr>
+            <w:rStyle w:val="q4iawc"/>
+            <w:lang w:val="en"/>
+          </w:rPr>
+          <w:delText>.</w:delText>
+        </w:r>
+      </w:del>
+      <w:ins w:id="41" w:author="Dennis Vlegels" w:date="2022-06-16T11:04:00Z">
+        <w:r>
+          <w:rPr>
+            <w:rStyle w:val="q4iawc"/>
+            <w:lang w:val="en"/>
+          </w:rPr>
+          <w:t>which students are associated with the lessons.</w:t>
+        </w:r>
+      </w:ins>
     </w:p>
     <w:p>
       <w:pPr>
@@ -568,8 +1097,26 @@
           <w:rStyle w:val="q4iawc"/>
           <w:lang w:val="en"/>
         </w:rPr>
-        <w:t>We have run</w:t>
-      </w:r>
+        <w:t xml:space="preserve">We </w:t>
+      </w:r>
+      <w:del w:id="42" w:author="Dennis Vlegels" w:date="2022-06-16T11:04:00Z">
+        <w:r>
+          <w:rPr>
+            <w:rStyle w:val="q4iawc"/>
+            <w:lang w:val="en"/>
+          </w:rPr>
+          <w:delText>have run</w:delText>
+        </w:r>
+      </w:del>
+      <w:ins w:id="43" w:author="Dennis Vlegels" w:date="2022-06-16T11:04:00Z">
+        <w:r>
+          <w:rPr>
+            <w:rStyle w:val="q4iawc"/>
+            <w:lang w:val="en"/>
+          </w:rPr>
+          <w:t>ran</w:t>
+        </w:r>
+      </w:ins>
       <w:r>
         <w:rPr>
           <w:rStyle w:val="q4iawc"/>
@@ -589,42 +1136,75 @@
           <w:rStyle w:val="q4iawc"/>
           <w:lang w:val="en"/>
         </w:rPr>
-        <w:t xml:space="preserve">times and saved </w:t>
-      </w:r>
-      <w:r>
-        <w:rPr>
-          <w:rStyle w:val="q4iawc"/>
-          <w:lang w:val="en"/>
-        </w:rPr>
-        <w:t xml:space="preserve">only </w:t>
-      </w:r>
-      <w:r>
-        <w:rPr>
-          <w:rStyle w:val="q4iawc"/>
-          <w:lang w:val="en"/>
-        </w:rPr>
-        <w:t>the valid schedules.</w:t>
-      </w:r>
-      <w:r>
-        <w:rPr>
-          <w:rStyle w:val="q4iawc"/>
-          <w:lang w:val="en"/>
-        </w:rPr>
-        <w:t xml:space="preserve"> This is a box plot of the valid resul</w:t>
-      </w:r>
-      <w:r>
-        <w:rPr>
-          <w:rStyle w:val="q4iawc"/>
-          <w:lang w:val="en"/>
-        </w:rPr>
-        <w:t>ts</w:t>
-      </w:r>
-      <w:r>
-        <w:rPr>
-          <w:rStyle w:val="q4iawc"/>
-          <w:lang w:val="en"/>
-        </w:rPr>
-        <w:t xml:space="preserve">. </w:t>
+        <w:t xml:space="preserve">times and </w:t>
+      </w:r>
+      <w:del w:id="44" w:author="Dennis Vlegels" w:date="2022-06-16T11:05:00Z">
+        <w:r>
+          <w:rPr>
+            <w:rStyle w:val="q4iawc"/>
+            <w:lang w:val="en"/>
+          </w:rPr>
+          <w:delText xml:space="preserve">saved </w:delText>
+        </w:r>
+      </w:del>
+      <w:ins w:id="45" w:author="Dennis Vlegels" w:date="2022-06-16T11:05:00Z">
+        <w:r>
+          <w:rPr>
+            <w:rStyle w:val="q4iawc"/>
+            <w:lang w:val="en"/>
+          </w:rPr>
+          <w:t xml:space="preserve">computed the </w:t>
+        </w:r>
+      </w:ins>
+      <w:ins w:id="46" w:author="Dennis Vlegels" w:date="2022-06-16T11:06:00Z">
+        <w:r>
+          <w:rPr>
+            <w:rStyle w:val="q4iawc"/>
+            <w:lang w:val="en"/>
+          </w:rPr>
+          <w:t>malus points of</w:t>
+        </w:r>
+      </w:ins>
+      <w:ins w:id="47" w:author="Dennis Vlegels" w:date="2022-06-16T11:05:00Z">
+        <w:r>
+          <w:rPr>
+            <w:rStyle w:val="q4iawc"/>
+            <w:lang w:val="en"/>
+          </w:rPr>
+          <w:t xml:space="preserve"> </w:t>
+        </w:r>
+      </w:ins>
+      <w:del w:id="48" w:author="Dennis Vlegels" w:date="2022-06-16T11:04:00Z">
+        <w:r>
+          <w:rPr>
+            <w:rStyle w:val="q4iawc"/>
+            <w:lang w:val="en"/>
+          </w:rPr>
+          <w:delText xml:space="preserve">only </w:delText>
+        </w:r>
+      </w:del>
+      <w:r>
+        <w:rPr>
+          <w:rStyle w:val="q4iawc"/>
+          <w:lang w:val="en"/>
+        </w:rPr>
+        <w:t>the valid schedules</w:t>
+      </w:r>
+      <w:ins w:id="49" w:author="Dennis Vlegels" w:date="2022-06-16T11:06:00Z">
+        <w:r>
+          <w:rPr>
+            <w:rStyle w:val="q4iawc"/>
+            <w:lang w:val="en"/>
+          </w:rPr>
+          <w:t xml:space="preserve"> (Figure 1)</w:t>
+        </w:r>
+      </w:ins>
+      <w:r>
+        <w:rPr>
+          <w:rStyle w:val="q4iawc"/>
+          <w:lang w:val="en"/>
+        </w:rPr>
+        <w:t>.</w:t>
       </w:r>
       <w:r>
         <w:rPr>
@@ -633,6 +1213,45 @@
         </w:rPr>
         <w:t xml:space="preserve"> </w:t>
       </w:r>
+      <w:del w:id="50" w:author="Dennis Vlegels" w:date="2022-06-16T11:05:00Z">
+        <w:r>
+          <w:rPr>
+            <w:rStyle w:val="q4iawc"/>
+            <w:lang w:val="en"/>
+          </w:rPr>
+          <w:delText>This is a box plot of the valid resul</w:delText>
+        </w:r>
+        <w:r>
+          <w:rPr>
+            <w:rStyle w:val="q4iawc"/>
+            <w:lang w:val="en"/>
+          </w:rPr>
+          <w:delText>ts</w:delText>
+        </w:r>
+        <w:r>
+          <w:rPr>
+            <w:rStyle w:val="q4iawc"/>
+            <w:lang w:val="en"/>
+          </w:rPr>
+          <w:delText>.</w:delText>
+        </w:r>
+      </w:del>
+      <w:del w:id="51" w:author="Dennis Vlegels" w:date="2022-06-16T11:06:00Z">
+        <w:r>
+          <w:rPr>
+            <w:rStyle w:val="q4iawc"/>
+            <w:lang w:val="en"/>
+          </w:rPr>
+          <w:delText xml:space="preserve"> </w:delText>
+        </w:r>
+        <w:r>
+          <w:rPr>
+            <w:rStyle w:val="q4iawc"/>
+            <w:lang w:val="en"/>
+          </w:rPr>
+          <w:delText xml:space="preserve"> </w:delText>
+        </w:r>
+      </w:del>
     </w:p>
     <w:p>
       <w:pPr>
@@ -646,14 +1265,178 @@
           <w:rStyle w:val="q4iawc"/>
           <w:lang w:val="en"/>
         </w:rPr>
-        <w:t xml:space="preserve">The minimum number of points is 578, the average is 848. </w:t>
-      </w:r>
-      <w:r>
-        <w:rPr>
-          <w:rStyle w:val="q4iawc"/>
-          <w:lang w:val="en"/>
-        </w:rPr>
-        <w:t>Because 50.0000 is a very small portion of the total number of possible results, th</w:t>
+        <w:t>The minimum number of</w:t>
+      </w:r>
+      <w:ins w:id="52" w:author="Dennis Vlegels" w:date="2022-06-16T11:06:00Z">
+        <w:r>
+          <w:rPr>
+            <w:rStyle w:val="q4iawc"/>
+            <w:lang w:val="en"/>
+          </w:rPr>
+          <w:t xml:space="preserve"> malus</w:t>
+        </w:r>
+      </w:ins>
+      <w:r>
+        <w:rPr>
+          <w:rStyle w:val="q4iawc"/>
+          <w:lang w:val="en"/>
+        </w:rPr>
+        <w:t xml:space="preserve"> points </w:t>
+      </w:r>
+      <w:del w:id="53" w:author="Dennis Vlegels" w:date="2022-06-16T11:06:00Z">
+        <w:r>
+          <w:rPr>
+            <w:rStyle w:val="q4iawc"/>
+            <w:lang w:val="en"/>
+          </w:rPr>
+          <w:delText xml:space="preserve">is </w:delText>
+        </w:r>
+      </w:del>
+      <w:ins w:id="54" w:author="Dennis Vlegels" w:date="2022-06-16T11:06:00Z">
+        <w:r>
+          <w:rPr>
+            <w:rStyle w:val="q4iawc"/>
+            <w:lang w:val="en"/>
+          </w:rPr>
+          <w:t>was</w:t>
+        </w:r>
+        <w:r>
+          <w:rPr>
+            <w:rStyle w:val="q4iawc"/>
+            <w:lang w:val="en"/>
+          </w:rPr>
+          <w:t xml:space="preserve"> </w:t>
+        </w:r>
+      </w:ins>
+      <w:r>
+        <w:rPr>
+          <w:rStyle w:val="q4iawc"/>
+          <w:lang w:val="en"/>
+        </w:rPr>
+        <w:t>578,</w:t>
+      </w:r>
+      <w:ins w:id="55" w:author="Dennis Vlegels" w:date="2022-06-16T11:06:00Z">
+        <w:r>
+          <w:rPr>
+            <w:rStyle w:val="q4iawc"/>
+            <w:lang w:val="en"/>
+          </w:rPr>
+          <w:t xml:space="preserve"> and</w:t>
+        </w:r>
+      </w:ins>
+      <w:r>
+        <w:rPr>
+          <w:rStyle w:val="q4iawc"/>
+          <w:lang w:val="en"/>
+        </w:rPr>
+        <w:t xml:space="preserve"> the average </w:t>
+      </w:r>
+      <w:del w:id="56" w:author="Dennis Vlegels" w:date="2022-06-16T11:06:00Z">
+        <w:r>
+          <w:rPr>
+            <w:rStyle w:val="q4iawc"/>
+            <w:lang w:val="en"/>
+          </w:rPr>
+          <w:delText xml:space="preserve">is </w:delText>
+        </w:r>
+      </w:del>
+      <w:ins w:id="57" w:author="Dennis Vlegels" w:date="2022-06-16T11:06:00Z">
+        <w:r>
+          <w:rPr>
+            <w:rStyle w:val="q4iawc"/>
+            <w:lang w:val="en"/>
+          </w:rPr>
+          <w:t xml:space="preserve">was </w:t>
+        </w:r>
+      </w:ins>
+      <w:r>
+        <w:rPr>
+          <w:rStyle w:val="q4iawc"/>
+          <w:lang w:val="en"/>
+        </w:rPr>
+        <w:t xml:space="preserve">848. </w:t>
+      </w:r>
+      <w:r>
+        <w:rPr>
+          <w:rStyle w:val="q4iawc"/>
+          <w:lang w:val="en"/>
+        </w:rPr>
+        <w:t>Because 50.000</w:t>
+      </w:r>
+      <w:del w:id="58" w:author="Dennis Vlegels" w:date="2022-06-16T11:06:00Z">
+        <w:r>
+          <w:rPr>
+            <w:rStyle w:val="q4iawc"/>
+            <w:lang w:val="en"/>
+          </w:rPr>
+          <w:delText>0</w:delText>
+        </w:r>
+      </w:del>
+      <w:r>
+        <w:rPr>
+          <w:rStyle w:val="q4iawc"/>
+          <w:lang w:val="en"/>
+        </w:rPr>
+        <w:t xml:space="preserve"> </w:t>
+      </w:r>
+      <w:ins w:id="59" w:author="Dennis Vlegels" w:date="2022-06-16T11:06:00Z">
+        <w:r>
+          <w:rPr>
+            <w:rStyle w:val="q4iawc"/>
+            <w:lang w:val="en"/>
+          </w:rPr>
+          <w:t xml:space="preserve">randomly generated schedules </w:t>
+        </w:r>
+      </w:ins>
+      <w:ins w:id="60" w:author="Dennis Vlegels" w:date="2022-06-16T11:07:00Z">
+        <w:r>
+          <w:rPr>
+            <w:rStyle w:val="q4iawc"/>
+            <w:lang w:val="en"/>
+          </w:rPr>
+          <w:t xml:space="preserve">only reflect </w:t>
+        </w:r>
+      </w:ins>
+      <w:del w:id="61" w:author="Dennis Vlegels" w:date="2022-06-16T11:07:00Z">
+        <w:r>
+          <w:rPr>
+            <w:rStyle w:val="q4iawc"/>
+            <w:lang w:val="en"/>
+          </w:rPr>
+          <w:delText xml:space="preserve">is </w:delText>
+        </w:r>
+      </w:del>
+      <w:r>
+        <w:rPr>
+          <w:rStyle w:val="q4iawc"/>
+          <w:lang w:val="en"/>
+        </w:rPr>
+        <w:t xml:space="preserve">a very small portion of the total number of possible </w:t>
+      </w:r>
+      <w:del w:id="62" w:author="Dennis Vlegels" w:date="2022-06-16T11:08:00Z">
+        <w:r>
+          <w:rPr>
+            <w:rStyle w:val="q4iawc"/>
+            <w:lang w:val="en"/>
+          </w:rPr>
+          <w:delText>results</w:delText>
+        </w:r>
+      </w:del>
+      <w:ins w:id="63" w:author="Dennis Vlegels" w:date="2022-06-16T11:08:00Z">
+        <w:r>
+          <w:rPr>
+            <w:rStyle w:val="q4iawc"/>
+            <w:lang w:val="en"/>
+          </w:rPr>
+          <w:t>solutions</w:t>
+        </w:r>
+      </w:ins>
+      <w:r>
+        <w:rPr>
+          <w:rStyle w:val="q4iawc"/>
+          <w:lang w:val="en"/>
+        </w:rPr>
+        <w:t>, th</w:t>
       </w:r>
       <w:r>
         <w:rPr>
@@ -667,14 +1450,80 @@
           <w:rStyle w:val="q4iawc"/>
           <w:lang w:val="en"/>
         </w:rPr>
-        <w:t xml:space="preserve">n indication of what can be a good solution. There is not enough time to de a representative </w:t>
-      </w:r>
-      <w:r>
-        <w:rPr>
-          <w:rStyle w:val="q4iawc"/>
-          <w:lang w:val="en"/>
-        </w:rPr>
-        <w:t xml:space="preserve">sample. Using some </w:t>
+        <w:t xml:space="preserve">n indication of what </w:t>
+      </w:r>
+      <w:del w:id="64" w:author="Dennis Vlegels" w:date="2022-06-16T11:08:00Z">
+        <w:r>
+          <w:rPr>
+            <w:rStyle w:val="q4iawc"/>
+            <w:lang w:val="en"/>
+          </w:rPr>
+          <w:delText>can be a good solution</w:delText>
+        </w:r>
+      </w:del>
+      <w:ins w:id="65" w:author="Dennis Vlegels" w:date="2022-06-16T11:08:00Z">
+        <w:r>
+          <w:rPr>
+            <w:rStyle w:val="q4iawc"/>
+            <w:lang w:val="en"/>
+          </w:rPr>
+          <w:t>can be reached before we optimize the schedule</w:t>
+        </w:r>
+      </w:ins>
+      <w:r>
+        <w:rPr>
+          <w:rStyle w:val="q4iawc"/>
+          <w:lang w:val="en"/>
+        </w:rPr>
+        <w:t xml:space="preserve">. There is not enough time to </w:t>
+      </w:r>
+      <w:del w:id="66" w:author="Dennis Vlegels" w:date="2022-06-16T11:09:00Z">
+        <w:r>
+          <w:rPr>
+            <w:rStyle w:val="q4iawc"/>
+            <w:lang w:val="en"/>
+          </w:rPr>
+          <w:delText xml:space="preserve">de a representative </w:delText>
+        </w:r>
+        <w:r>
+          <w:rPr>
+            <w:rStyle w:val="q4iawc"/>
+            <w:lang w:val="en"/>
+          </w:rPr>
+          <w:delText>sample</w:delText>
+        </w:r>
+      </w:del>
+      <w:ins w:id="67" w:author="Dennis Vlegels" w:date="2022-06-16T11:09:00Z">
+        <w:r>
+          <w:rPr>
+            <w:rStyle w:val="q4iawc"/>
+            <w:lang w:val="en"/>
+          </w:rPr>
+          <w:t>go over the entire state space by doing random sampling</w:t>
+        </w:r>
+      </w:ins>
+      <w:ins w:id="68" w:author="Dennis Vlegels" w:date="2022-06-16T11:10:00Z">
+        <w:r>
+          <w:rPr>
+            <w:rStyle w:val="q4iawc"/>
+            <w:lang w:val="en"/>
+          </w:rPr>
+          <w:t>, so t</w:t>
+        </w:r>
+        <w:r>
+          <w:rPr>
+            <w:rStyle w:val="q4iawc"/>
+            <w:lang w:val="en"/>
+          </w:rPr>
+          <w:t>he chance that we will find a “good” solution using random schedules is slim</w:t>
+        </w:r>
+      </w:ins>
+      <w:r>
+        <w:rPr>
+          <w:rStyle w:val="q4iawc"/>
+          <w:lang w:val="en"/>
+        </w:rPr>
+        <w:t xml:space="preserve">. Using some </w:t>
       </w:r>
       <w:r>
         <w:rPr>
@@ -683,63 +1532,183 @@
         </w:rPr>
         <w:t xml:space="preserve">simple rules, we have already found solutions with less than 200 malus points. </w:t>
       </w:r>
-      <w:r>
-        <w:rPr>
-          <w:rStyle w:val="q4iawc"/>
-          <w:lang w:val="en"/>
-        </w:rPr>
-        <w:t>The chan</w:t>
-      </w:r>
-      <w:r>
-        <w:rPr>
-          <w:rStyle w:val="q4iawc"/>
-          <w:lang w:val="en"/>
-        </w:rPr>
-        <w:t>c</w:t>
-      </w:r>
-      <w:r>
-        <w:rPr>
-          <w:rStyle w:val="q4iawc"/>
-          <w:lang w:val="en"/>
-        </w:rPr>
-        <w:t xml:space="preserve">e that we will find a </w:t>
-      </w:r>
-      <w:r>
-        <w:rPr>
-          <w:rStyle w:val="q4iawc"/>
-          <w:lang w:val="en"/>
-        </w:rPr>
-        <w:t xml:space="preserve">“good” solution using random schedules is limited. </w:t>
-      </w:r>
-      <w:r>
-        <w:rPr>
-          <w:rStyle w:val="q4iawc"/>
-          <w:lang w:val="en"/>
-        </w:rPr>
-        <w:t xml:space="preserve">We can however still </w:t>
-      </w:r>
-      <w:r>
-        <w:rPr>
-          <w:rStyle w:val="q4iawc"/>
-          <w:lang w:val="en"/>
-        </w:rPr>
-        <w:t>use the random results as a basis for iterative algorithms.</w:t>
+      <w:ins w:id="69" w:author="Dennis Vlegels" w:date="2022-06-16T11:09:00Z">
+        <w:r>
+          <w:rPr>
+            <w:rStyle w:val="q4iawc"/>
+            <w:lang w:val="en"/>
+          </w:rPr>
+          <w:t>This does, however, limit the flexibility by wh</w:t>
+        </w:r>
+      </w:ins>
+      <w:ins w:id="70" w:author="Dennis Vlegels" w:date="2022-06-16T11:10:00Z">
+        <w:r>
+          <w:rPr>
+            <w:rStyle w:val="q4iawc"/>
+            <w:lang w:val="en"/>
+          </w:rPr>
+          <w:t>ich we can apply our algorithms.</w:t>
+        </w:r>
+      </w:ins>
+      <w:del w:id="71" w:author="Dennis Vlegels" w:date="2022-06-16T11:10:00Z">
+        <w:r>
+          <w:rPr>
+            <w:rStyle w:val="q4iawc"/>
+            <w:lang w:val="en"/>
+          </w:rPr>
+          <w:delText>The chan</w:delText>
+        </w:r>
+        <w:r>
+          <w:rPr>
+            <w:rStyle w:val="q4iawc"/>
+            <w:lang w:val="en"/>
+          </w:rPr>
+          <w:delText>c</w:delText>
+        </w:r>
+        <w:r>
+          <w:rPr>
+            <w:rStyle w:val="q4iawc"/>
+            <w:lang w:val="en"/>
+          </w:rPr>
+          <w:delText xml:space="preserve">e that we will find a </w:delText>
+        </w:r>
+        <w:r>
+          <w:rPr>
+            <w:rStyle w:val="q4iawc"/>
+            <w:lang w:val="en"/>
+          </w:rPr>
+          <w:delText xml:space="preserve">“good” solution using random schedules is </w:delText>
+        </w:r>
+      </w:del>
+      <w:del w:id="72" w:author="Dennis Vlegels" w:date="2022-06-16T11:09:00Z">
+        <w:r>
+          <w:rPr>
+            <w:rStyle w:val="q4iawc"/>
+            <w:lang w:val="en"/>
+          </w:rPr>
+          <w:delText>limited</w:delText>
+        </w:r>
+      </w:del>
+      <w:r>
+        <w:rPr>
+          <w:rStyle w:val="q4iawc"/>
+          <w:lang w:val="en"/>
+        </w:rPr>
+        <w:t xml:space="preserve">. </w:t>
+      </w:r>
+      <w:del w:id="73" w:author="Dennis Vlegels" w:date="2022-06-16T11:10:00Z">
+        <w:r>
+          <w:rPr>
+            <w:rStyle w:val="q4iawc"/>
+            <w:lang w:val="en"/>
+          </w:rPr>
+          <w:delText xml:space="preserve">We </w:delText>
+        </w:r>
+      </w:del>
+      <w:del w:id="74" w:author="Dennis Vlegels" w:date="2022-06-16T11:09:00Z">
+        <w:r>
+          <w:rPr>
+            <w:rStyle w:val="q4iawc"/>
+            <w:lang w:val="en"/>
+          </w:rPr>
+          <w:delText>can</w:delText>
+        </w:r>
+      </w:del>
+      <w:del w:id="75" w:author="Dennis Vlegels" w:date="2022-06-16T11:10:00Z">
+        <w:r>
+          <w:rPr>
+            <w:rStyle w:val="q4iawc"/>
+            <w:lang w:val="en"/>
+          </w:rPr>
+          <w:delText xml:space="preserve"> however</w:delText>
+        </w:r>
+      </w:del>
+      <w:ins w:id="76" w:author="Dennis Vlegels" w:date="2022-06-16T11:10:00Z">
+        <w:r>
+          <w:rPr>
+            <w:rStyle w:val="q4iawc"/>
+            <w:lang w:val="en"/>
+          </w:rPr>
+          <w:t>Therefore, we will</w:t>
+        </w:r>
+      </w:ins>
+      <w:r>
+        <w:rPr>
+          <w:rStyle w:val="q4iawc"/>
+          <w:lang w:val="en"/>
+        </w:rPr>
+        <w:t xml:space="preserve"> still </w:t>
+      </w:r>
+      <w:r>
+        <w:rPr>
+          <w:rStyle w:val="q4iawc"/>
+          <w:lang w:val="en"/>
+        </w:rPr>
+        <w:t xml:space="preserve">use the random results as a basis for </w:t>
+      </w:r>
+      <w:del w:id="77" w:author="Dennis Vlegels" w:date="2022-06-16T11:10:00Z">
+        <w:r>
+          <w:rPr>
+            <w:rStyle w:val="q4iawc"/>
+            <w:lang w:val="en"/>
+          </w:rPr>
+          <w:delText xml:space="preserve">iterative </w:delText>
+        </w:r>
+      </w:del>
+      <w:ins w:id="78" w:author="Dennis Vlegels" w:date="2022-06-16T11:10:00Z">
+        <w:r>
+          <w:rPr>
+            <w:rStyle w:val="q4iawc"/>
+            <w:lang w:val="en"/>
+          </w:rPr>
+          <w:t xml:space="preserve">our </w:t>
+        </w:r>
+      </w:ins>
+      <w:ins w:id="79" w:author="Dennis Vlegels" w:date="2022-06-16T11:11:00Z">
+        <w:r>
+          <w:rPr>
+            <w:rStyle w:val="q4iawc"/>
+            <w:lang w:val="en"/>
+          </w:rPr>
+          <w:t>iterative</w:t>
+        </w:r>
+      </w:ins>
+      <w:ins w:id="80" w:author="Dennis Vlegels" w:date="2022-06-16T11:10:00Z">
+        <w:r>
+          <w:rPr>
+            <w:rStyle w:val="q4iawc"/>
+            <w:lang w:val="en"/>
+          </w:rPr>
+          <w:t xml:space="preserve"> </w:t>
+        </w:r>
+      </w:ins>
+      <w:r>
+        <w:rPr>
+          <w:rStyle w:val="q4iawc"/>
+          <w:lang w:val="en"/>
+        </w:rPr>
+        <w:t>algorithms.</w:t>
       </w:r>
     </w:p>
     <w:p>
       <w:pPr>
-        <w:rPr>
-          <w:lang w:val="en-US"/>
-        </w:rPr>
+        <w:keepNext/>
+        <w:rPr>
+          <w:ins w:id="81" w:author="Dennis Vlegels" w:date="2022-06-16T11:05:00Z"/>
+        </w:rPr>
+        <w:pPrChange w:id="82" w:author="Dennis Vlegels" w:date="2022-06-16T11:05:00Z">
+          <w:pPr/>
+        </w:pPrChange>
       </w:pPr>
       <w:r>
         <w:rPr>
           <w:noProof/>
         </w:rPr>
+        <w:lastRenderedPageBreak/>
         <w:drawing>
-          <wp:inline distT="0" distB="0" distL="0" distR="0" wp14:anchorId="5DA3D9EC" wp14:editId="1B2DB342">
-            <wp:extent cx="2628900" cy="1973993"/>
-            <wp:effectExtent l="0" t="0" r="0" b="7620"/>
+          <wp:inline distT="0" distB="0" distL="0" distR="0" wp14:anchorId="5DA3D9EC" wp14:editId="1E98E5E1">
+            <wp:extent cx="4779738" cy="3589020"/>
+            <wp:effectExtent l="0" t="0" r="1905" b="0"/>
             <wp:docPr id="1" name="Afbeelding 1"/>
             <wp:cNvGraphicFramePr>
               <a:graphicFrameLocks xmlns:a="http://schemas.openxmlformats.org/drawingml/2006/main" noChangeAspect="1"/>
@@ -752,7 +1721,7 @@
                     <pic:cNvPicPr/>
                   </pic:nvPicPr>
                   <pic:blipFill>
-                    <a:blip r:embed="rId5"/>
+                    <a:blip r:embed="rId9"/>
                     <a:stretch>
                       <a:fillRect/>
                     </a:stretch>
@@ -760,7 +1729,7 @@
                   <pic:spPr>
                     <a:xfrm>
                       <a:off x="0" y="0"/>
-                      <a:ext cx="2639901" cy="1982254"/>
+                      <a:ext cx="4803555" cy="3606904"/>
                     </a:xfrm>
                     <a:prstGeom prst="rect">
                       <a:avLst/>
@@ -772,6 +1741,69 @@
           </wp:inline>
         </w:drawing>
       </w:r>
+    </w:p>
+    <w:p>
+      <w:pPr>
+        <w:pStyle w:val="Bijschrift"/>
+        <w:rPr>
+          <w:lang w:val="en-US"/>
+        </w:rPr>
+        <w:pPrChange w:id="83" w:author="Dennis Vlegels" w:date="2022-06-16T11:05:00Z">
+          <w:pPr/>
+        </w:pPrChange>
+      </w:pPr>
+      <w:ins w:id="84" w:author="Dennis Vlegels" w:date="2022-06-16T11:05:00Z">
+        <w:r>
+          <w:rPr>
+            <w:lang w:val="en-US"/>
+            <w:rPrChange w:id="85" w:author="Dennis Vlegels" w:date="2022-06-16T11:05:00Z">
+              <w:rPr/>
+            </w:rPrChange>
+          </w:rPr>
+          <w:t xml:space="preserve">Figure </w:t>
+        </w:r>
+        <w:r>
+          <w:fldChar w:fldCharType="begin"/>
+        </w:r>
+        <w:r>
+          <w:rPr>
+            <w:lang w:val="en-US"/>
+            <w:rPrChange w:id="86" w:author="Dennis Vlegels" w:date="2022-06-16T11:05:00Z">
+              <w:rPr/>
+            </w:rPrChange>
+          </w:rPr>
+          <w:instrText xml:space="preserve"> SEQ Figure \* ARABIC </w:instrText>
+        </w:r>
+      </w:ins>
+      <w:r>
+        <w:fldChar w:fldCharType="separate"/>
+      </w:r>
+      <w:ins w:id="87" w:author="Dennis Vlegels" w:date="2022-06-16T11:05:00Z">
+        <w:r>
+          <w:rPr>
+            <w:noProof/>
+            <w:lang w:val="en-US"/>
+            <w:rPrChange w:id="88" w:author="Dennis Vlegels" w:date="2022-06-16T11:05:00Z">
+              <w:rPr>
+                <w:noProof/>
+              </w:rPr>
+            </w:rPrChange>
+          </w:rPr>
+          <w:t>1</w:t>
+        </w:r>
+        <w:r>
+          <w:fldChar w:fldCharType="end"/>
+        </w:r>
+        <w:r>
+          <w:rPr>
+            <w:lang w:val="en-US"/>
+            <w:rPrChange w:id="89" w:author="Dennis Vlegels" w:date="2022-06-16T11:05:00Z">
+              <w:rPr/>
+            </w:rPrChange>
+          </w:rPr>
+          <w:t>. Boxplot showing the distribution of malus points associated with the randomly generated schedules.</w:t>
+        </w:r>
+      </w:ins>
     </w:p>
     <w:sectPr>
       <w:pgSz w:w="11906" w:h="16838"/>
@@ -783,8 +1815,47 @@
 </w:document>
 </file>
 
+<file path=word/comments.xml><?xml version="1.0" encoding="utf-8"?>
+<w:comments xmlns:wpc="http://schemas.microsoft.com/office/word/2010/wordprocessingCanvas" xmlns:cx="http://schemas.microsoft.com/office/drawing/2014/chartex" xmlns:cx1="http://schemas.microsoft.com/office/drawing/2015/9/8/chartex" xmlns:cx2="http://schemas.microsoft.com/office/drawing/2015/10/21/chartex" xmlns:cx3="http://schemas.microsoft.com/office/drawing/2016/5/9/chartex" xmlns:cx4="http://schemas.microsoft.com/office/drawing/2016/5/10/chartex" xmlns:cx5="http://schemas.microsoft.com/office/drawing/2016/5/11/chartex" xmlns:cx6="http://schemas.microsoft.com/office/drawing/2016/5/12/chartex" xmlns:cx7="http://schemas.microsoft.com/office/drawing/2016/5/13/chartex" xmlns:cx8="http://schemas.microsoft.com/office/drawing/2016/5/14/chartex" xmlns:mc="http://schemas.openxmlformats.org/markup-compatibility/2006" xmlns:aink="http://schemas.microsoft.com/office/drawing/2016/ink" xmlns:am3d="http://schemas.microsoft.com/office/drawing/2017/model3d" xmlns:o="urn:schemas-microsoft-com:office:office" xmlns:oel="http://schemas.microsoft.com/office/2019/extlst" xmlns:r="http://schemas.openxmlformats.org/officeDocument/2006/relationships" xmlns:m="http://schemas.openxmlformats.org/officeDocument/2006/math" xmlns:v="urn:schemas-microsoft-com:vml" xmlns:wp14="http://schemas.microsoft.com/office/word/2010/wordprocessingDrawing" xmlns:wp="http://schemas.openxmlformats.org/drawingml/2006/wordprocessingDrawing" xmlns:w10="urn:schemas-microsoft-com:office:word" xmlns:w="http://schemas.openxmlformats.org/wordprocessingml/2006/main" xmlns:w14="http://schemas.microsoft.com/office/word/2010/wordml" xmlns:w15="http://schemas.microsoft.com/office/word/2012/wordml" xmlns:w16cex="http://schemas.microsoft.com/office/word/2018/wordml/cex" xmlns:w16cid="http://schemas.microsoft.com/office/word/2016/wordml/cid" xmlns:w16="http://schemas.microsoft.com/office/word/2018/wordml" xmlns:w16sdtdh="http://schemas.microsoft.com/office/word/2020/wordml/sdtdatahash" xmlns:w16se="http://schemas.microsoft.com/office/word/2015/wordml/symex" xmlns:wpg="http://schemas.microsoft.com/office/word/2010/wordprocessingGroup" xmlns:wpi="http://schemas.microsoft.com/office/word/2010/wordprocessingInk" xmlns:wne="http://schemas.microsoft.com/office/word/2006/wordml" xmlns:wps="http://schemas.microsoft.com/office/word/2010/wordprocessingShape" mc:Ignorable="w14 w15 w16se w16cid w16 w16cex w16sdtdh wp14">
+  <w:comment w:id="17" w:author="Dennis Vlegels" w:date="2022-06-16T11:01:00Z" w:initials="DV">
+    <w:p>
+      <w:pPr>
+        <w:pStyle w:val="Tekstopmerking"/>
+      </w:pPr>
+      <w:r>
+        <w:rPr>
+          <w:rStyle w:val="Verwijzingopmerking"/>
+        </w:rPr>
+        <w:annotationRef/>
+      </w:r>
+      <w:r>
+        <w:t>Wat voegt deze zin toe?</w:t>
+      </w:r>
+    </w:p>
+  </w:comment>
+</w:comments>
+</file>
+
+<file path=word/commentsExtended.xml><?xml version="1.0" encoding="utf-8"?>
+<w15:commentsEx xmlns:wpc="http://schemas.microsoft.com/office/word/2010/wordprocessingCanvas" xmlns:cx="http://schemas.microsoft.com/office/drawing/2014/chartex" xmlns:cx1="http://schemas.microsoft.com/office/drawing/2015/9/8/chartex" xmlns:cx2="http://schemas.microsoft.com/office/drawing/2015/10/21/chartex" xmlns:cx3="http://schemas.microsoft.com/office/drawing/2016/5/9/chartex" xmlns:cx4="http://schemas.microsoft.com/office/drawing/2016/5/10/chartex" xmlns:cx5="http://schemas.microsoft.com/office/drawing/2016/5/11/chartex" xmlns:cx6="http://schemas.microsoft.com/office/drawing/2016/5/12/chartex" xmlns:cx7="http://schemas.microsoft.com/office/drawing/2016/5/13/chartex" xmlns:cx8="http://schemas.microsoft.com/office/drawing/2016/5/14/chartex" xmlns:mc="http://schemas.openxmlformats.org/markup-compatibility/2006" xmlns:aink="http://schemas.microsoft.com/office/drawing/2016/ink" xmlns:am3d="http://schemas.microsoft.com/office/drawing/2017/model3d" xmlns:o="urn:schemas-microsoft-com:office:office" xmlns:oel="http://schemas.microsoft.com/office/2019/extlst" xmlns:r="http://schemas.openxmlformats.org/officeDocument/2006/relationships" xmlns:m="http://schemas.openxmlformats.org/officeDocument/2006/math" xmlns:v="urn:schemas-microsoft-com:vml" xmlns:wp14="http://schemas.microsoft.com/office/word/2010/wordprocessingDrawing" xmlns:wp="http://schemas.openxmlformats.org/drawingml/2006/wordprocessingDrawing" xmlns:w10="urn:schemas-microsoft-com:office:word" xmlns:w="http://schemas.openxmlformats.org/wordprocessingml/2006/main" xmlns:w14="http://schemas.microsoft.com/office/word/2010/wordml" xmlns:w15="http://schemas.microsoft.com/office/word/2012/wordml" xmlns:w16cex="http://schemas.microsoft.com/office/word/2018/wordml/cex" xmlns:w16cid="http://schemas.microsoft.com/office/word/2016/wordml/cid" xmlns:w16="http://schemas.microsoft.com/office/word/2018/wordml" xmlns:w16sdtdh="http://schemas.microsoft.com/office/word/2020/wordml/sdtdatahash" xmlns:w16se="http://schemas.microsoft.com/office/word/2015/wordml/symex" xmlns:wpg="http://schemas.microsoft.com/office/word/2010/wordprocessingGroup" xmlns:wpi="http://schemas.microsoft.com/office/word/2010/wordprocessingInk" xmlns:wne="http://schemas.microsoft.com/office/word/2006/wordml" xmlns:wps="http://schemas.microsoft.com/office/word/2010/wordprocessingShape" mc:Ignorable="w14 w15 w16se w16cid w16 w16cex w16sdtdh wp14">
+  <w15:commentEx w15:paraId="4A627875" w15:done="0"/>
+</w15:commentsEx>
+</file>
+
+<file path=word/commentsExtensible.xml><?xml version="1.0" encoding="utf-8"?>
+<w16cex:commentsExtensible xmlns:wpc="http://schemas.microsoft.com/office/word/2010/wordprocessingCanvas" xmlns:cx="http://schemas.microsoft.com/office/drawing/2014/chartex" xmlns:cx1="http://schemas.microsoft.com/office/drawing/2015/9/8/chartex" xmlns:cx2="http://schemas.microsoft.com/office/drawing/2015/10/21/chartex" xmlns:cx3="http://schemas.microsoft.com/office/drawing/2016/5/9/chartex" xmlns:cx4="http://schemas.microsoft.com/office/drawing/2016/5/10/chartex" xmlns:cx5="http://schemas.microsoft.com/office/drawing/2016/5/11/chartex" xmlns:cx6="http://schemas.microsoft.com/office/drawing/2016/5/12/chartex" xmlns:cx7="http://schemas.microsoft.com/office/drawing/2016/5/13/chartex" xmlns:cx8="http://schemas.microsoft.com/office/drawing/2016/5/14/chartex" xmlns:mc="http://schemas.openxmlformats.org/markup-compatibility/2006" xmlns:aink="http://schemas.microsoft.com/office/drawing/2016/ink" xmlns:am3d="http://schemas.microsoft.com/office/drawing/2017/model3d" xmlns:o="urn:schemas-microsoft-com:office:office" xmlns:oel="http://schemas.microsoft.com/office/2019/extlst" xmlns:r="http://schemas.openxmlformats.org/officeDocument/2006/relationships" xmlns:m="http://schemas.openxmlformats.org/officeDocument/2006/math" xmlns:v="urn:schemas-microsoft-com:vml" xmlns:wp14="http://schemas.microsoft.com/office/word/2010/wordprocessingDrawing" xmlns:wp="http://schemas.openxmlformats.org/drawingml/2006/wordprocessingDrawing" xmlns:w10="urn:schemas-microsoft-com:office:word" xmlns:w="http://schemas.openxmlformats.org/wordprocessingml/2006/main" xmlns:w14="http://schemas.microsoft.com/office/word/2010/wordml" xmlns:w15="http://schemas.microsoft.com/office/word/2012/wordml" xmlns:w16cex="http://schemas.microsoft.com/office/word/2018/wordml/cex" xmlns:w16cid="http://schemas.microsoft.com/office/word/2016/wordml/cid" xmlns:w16="http://schemas.microsoft.com/office/word/2018/wordml" xmlns:w16sdtdh="http://schemas.microsoft.com/office/word/2020/wordml/sdtdatahash" xmlns:w16se="http://schemas.microsoft.com/office/word/2015/wordml/symex" xmlns:wpg="http://schemas.microsoft.com/office/word/2010/wordprocessingGroup" xmlns:wpi="http://schemas.microsoft.com/office/word/2010/wordprocessingInk" xmlns:wne="http://schemas.microsoft.com/office/word/2006/wordml" xmlns:wps="http://schemas.microsoft.com/office/word/2010/wordprocessingShape" mc:Ignorable="w14 w15 w16se w16cid w16 w16cex w16sdtdh wp14">
+  <w16cex:commentExtensible w16cex:durableId="26558C0D" w16cex:dateUtc="2022-06-16T09:01:00Z"/>
+</w16cex:commentsExtensible>
+</file>
+
+<file path=word/commentsIds.xml><?xml version="1.0" encoding="utf-8"?>
+<w16cid:commentsIds xmlns:wpc="http://schemas.microsoft.com/office/word/2010/wordprocessingCanvas" xmlns:cx="http://schemas.microsoft.com/office/drawing/2014/chartex" xmlns:cx1="http://schemas.microsoft.com/office/drawing/2015/9/8/chartex" xmlns:cx2="http://schemas.microsoft.com/office/drawing/2015/10/21/chartex" xmlns:cx3="http://schemas.microsoft.com/office/drawing/2016/5/9/chartex" xmlns:cx4="http://schemas.microsoft.com/office/drawing/2016/5/10/chartex" xmlns:cx5="http://schemas.microsoft.com/office/drawing/2016/5/11/chartex" xmlns:cx6="http://schemas.microsoft.com/office/drawing/2016/5/12/chartex" xmlns:cx7="http://schemas.microsoft.com/office/drawing/2016/5/13/chartex" xmlns:cx8="http://schemas.microsoft.com/office/drawing/2016/5/14/chartex" xmlns:mc="http://schemas.openxmlformats.org/markup-compatibility/2006" xmlns:aink="http://schemas.microsoft.com/office/drawing/2016/ink" xmlns:am3d="http://schemas.microsoft.com/office/drawing/2017/model3d" xmlns:o="urn:schemas-microsoft-com:office:office" xmlns:oel="http://schemas.microsoft.com/office/2019/extlst" xmlns:r="http://schemas.openxmlformats.org/officeDocument/2006/relationships" xmlns:m="http://schemas.openxmlformats.org/officeDocument/2006/math" xmlns:v="urn:schemas-microsoft-com:vml" xmlns:wp14="http://schemas.microsoft.com/office/word/2010/wordprocessingDrawing" xmlns:wp="http://schemas.openxmlformats.org/drawingml/2006/wordprocessingDrawing" xmlns:w10="urn:schemas-microsoft-com:office:word" xmlns:w="http://schemas.openxmlformats.org/wordprocessingml/2006/main" xmlns:w14="http://schemas.microsoft.com/office/word/2010/wordml" xmlns:w15="http://schemas.microsoft.com/office/word/2012/wordml" xmlns:w16cex="http://schemas.microsoft.com/office/word/2018/wordml/cex" xmlns:w16cid="http://schemas.microsoft.com/office/word/2016/wordml/cid" xmlns:w16="http://schemas.microsoft.com/office/word/2018/wordml" xmlns:w16sdtdh="http://schemas.microsoft.com/office/word/2020/wordml/sdtdatahash" xmlns:w16se="http://schemas.microsoft.com/office/word/2015/wordml/symex" xmlns:wpg="http://schemas.microsoft.com/office/word/2010/wordprocessingGroup" xmlns:wpi="http://schemas.microsoft.com/office/word/2010/wordprocessingInk" xmlns:wne="http://schemas.microsoft.com/office/word/2006/wordml" xmlns:wps="http://schemas.microsoft.com/office/word/2010/wordprocessingShape" mc:Ignorable="w14 w15 w16se w16cid w16 w16cex w16sdtdh wp14">
+  <w16cid:commentId w16cid:paraId="4A627875" w16cid:durableId="26558C0D"/>
+</w16cid:commentsIds>
+</file>
+
 <file path=word/numbering.xml><?xml version="1.0" encoding="utf-8"?>
-<w:numbering xmlns:wpc="http://schemas.microsoft.com/office/word/2010/wordprocessingCanvas" xmlns:cx="http://schemas.microsoft.com/office/drawing/2014/chartex" xmlns:cx1="http://schemas.microsoft.com/office/drawing/2015/9/8/chartex" xmlns:cx2="http://schemas.microsoft.com/office/drawing/2015/10/21/chartex" xmlns:cx3="http://schemas.microsoft.com/office/drawing/2016/5/9/chartex" xmlns:cx4="http://schemas.microsoft.com/office/drawing/2016/5/10/chartex" xmlns:cx5="http://schemas.microsoft.com/office/drawing/2016/5/11/chartex" xmlns:cx6="http://schemas.microsoft.com/office/drawing/2016/5/12/chartex" xmlns:cx7="http://schemas.microsoft.com/office/drawing/2016/5/13/chartex" xmlns:cx8="http://schemas.microsoft.com/office/drawing/2016/5/14/chartex" xmlns:mc="http://schemas.openxmlformats.org/markup-compatibility/2006" xmlns:aink="http://schemas.microsoft.com/office/drawing/2016/ink" xmlns:am3d="http://schemas.microsoft.com/office/drawing/2017/model3d" xmlns:o="urn:schemas-microsoft-com:office:office" xmlns:r="http://schemas.openxmlformats.org/officeDocument/2006/relationships" xmlns:m="http://schemas.openxmlformats.org/officeDocument/2006/math" xmlns:v="urn:schemas-microsoft-com:vml" xmlns:wp14="http://schemas.microsoft.com/office/word/2010/wordprocessingDrawing" xmlns:wp="http://schemas.openxmlformats.org/drawingml/2006/wordprocessingDrawing" xmlns:w10="urn:schemas-microsoft-com:office:word" xmlns:w="http://schemas.openxmlformats.org/wordprocessingml/2006/main" xmlns:w14="http://schemas.microsoft.com/office/word/2010/wordml" xmlns:w15="http://schemas.microsoft.com/office/word/2012/wordml" xmlns:w16cex="http://schemas.microsoft.com/office/word/2018/wordml/cex" xmlns:w16cid="http://schemas.microsoft.com/office/word/2016/wordml/cid" xmlns:w16="http://schemas.microsoft.com/office/word/2018/wordml" xmlns:w16sdtdh="http://schemas.microsoft.com/office/word/2020/wordml/sdtdatahash" xmlns:w16se="http://schemas.microsoft.com/office/word/2015/wordml/symex" xmlns:wpg="http://schemas.microsoft.com/office/word/2010/wordprocessingGroup" xmlns:wpi="http://schemas.microsoft.com/office/word/2010/wordprocessingInk" xmlns:wne="http://schemas.microsoft.com/office/word/2006/wordml" xmlns:wps="http://schemas.microsoft.com/office/word/2010/wordprocessingShape" mc:Ignorable="w14 w15 w16se w16cid w16 w16cex w16sdtdh wp14">
+<w:numbering xmlns:wpc="http://schemas.microsoft.com/office/word/2010/wordprocessingCanvas" xmlns:cx="http://schemas.microsoft.com/office/drawing/2014/chartex" xmlns:cx1="http://schemas.microsoft.com/office/drawing/2015/9/8/chartex" xmlns:cx2="http://schemas.microsoft.com/office/drawing/2015/10/21/chartex" xmlns:cx3="http://schemas.microsoft.com/office/drawing/2016/5/9/chartex" xmlns:cx4="http://schemas.microsoft.com/office/drawing/2016/5/10/chartex" xmlns:cx5="http://schemas.microsoft.com/office/drawing/2016/5/11/chartex" xmlns:cx6="http://schemas.microsoft.com/office/drawing/2016/5/12/chartex" xmlns:cx7="http://schemas.microsoft.com/office/drawing/2016/5/13/chartex" xmlns:cx8="http://schemas.microsoft.com/office/drawing/2016/5/14/chartex" xmlns:mc="http://schemas.openxmlformats.org/markup-compatibility/2006" xmlns:aink="http://schemas.microsoft.com/office/drawing/2016/ink" xmlns:am3d="http://schemas.microsoft.com/office/drawing/2017/model3d" xmlns:o="urn:schemas-microsoft-com:office:office" xmlns:oel="http://schemas.microsoft.com/office/2019/extlst" xmlns:r="http://schemas.openxmlformats.org/officeDocument/2006/relationships" xmlns:m="http://schemas.openxmlformats.org/officeDocument/2006/math" xmlns:v="urn:schemas-microsoft-com:vml" xmlns:wp14="http://schemas.microsoft.com/office/word/2010/wordprocessingDrawing" xmlns:wp="http://schemas.openxmlformats.org/drawingml/2006/wordprocessingDrawing" xmlns:w10="urn:schemas-microsoft-com:office:word" xmlns:w="http://schemas.openxmlformats.org/wordprocessingml/2006/main" xmlns:w14="http://schemas.microsoft.com/office/word/2010/wordml" xmlns:w15="http://schemas.microsoft.com/office/word/2012/wordml" xmlns:w16cex="http://schemas.microsoft.com/office/word/2018/wordml/cex" xmlns:w16cid="http://schemas.microsoft.com/office/word/2016/wordml/cid" xmlns:w16="http://schemas.microsoft.com/office/word/2018/wordml" xmlns:w16sdtdh="http://schemas.microsoft.com/office/word/2020/wordml/sdtdatahash" xmlns:w16se="http://schemas.microsoft.com/office/word/2015/wordml/symex" xmlns:wpg="http://schemas.microsoft.com/office/word/2010/wordprocessingGroup" xmlns:wpi="http://schemas.microsoft.com/office/word/2010/wordprocessingInk" xmlns:wne="http://schemas.microsoft.com/office/word/2006/wordml" xmlns:wps="http://schemas.microsoft.com/office/word/2010/wordprocessingShape" mc:Ignorable="w14 w15 w16se w16cid w16 w16cex w16sdtdh wp14">
   <w:abstractNum w:abstractNumId="0" w15:restartNumberingAfterBreak="0">
     <w:nsid w:val="102932C2"/>
     <w:multiLevelType w:val="hybridMultilevel"/>
@@ -1410,6 +2481,14 @@
     <w:abstractNumId w:val="5"/>
   </w:num>
 </w:numbering>
+</file>
+
+<file path=word/people.xml><?xml version="1.0" encoding="utf-8"?>
+<w15:people xmlns:wpc="http://schemas.microsoft.com/office/word/2010/wordprocessingCanvas" xmlns:cx="http://schemas.microsoft.com/office/drawing/2014/chartex" xmlns:cx1="http://schemas.microsoft.com/office/drawing/2015/9/8/chartex" xmlns:cx2="http://schemas.microsoft.com/office/drawing/2015/10/21/chartex" xmlns:cx3="http://schemas.microsoft.com/office/drawing/2016/5/9/chartex" xmlns:cx4="http://schemas.microsoft.com/office/drawing/2016/5/10/chartex" xmlns:cx5="http://schemas.microsoft.com/office/drawing/2016/5/11/chartex" xmlns:cx6="http://schemas.microsoft.com/office/drawing/2016/5/12/chartex" xmlns:cx7="http://schemas.microsoft.com/office/drawing/2016/5/13/chartex" xmlns:cx8="http://schemas.microsoft.com/office/drawing/2016/5/14/chartex" xmlns:mc="http://schemas.openxmlformats.org/markup-compatibility/2006" xmlns:aink="http://schemas.microsoft.com/office/drawing/2016/ink" xmlns:am3d="http://schemas.microsoft.com/office/drawing/2017/model3d" xmlns:o="urn:schemas-microsoft-com:office:office" xmlns:oel="http://schemas.microsoft.com/office/2019/extlst" xmlns:r="http://schemas.openxmlformats.org/officeDocument/2006/relationships" xmlns:m="http://schemas.openxmlformats.org/officeDocument/2006/math" xmlns:v="urn:schemas-microsoft-com:vml" xmlns:wp14="http://schemas.microsoft.com/office/word/2010/wordprocessingDrawing" xmlns:wp="http://schemas.openxmlformats.org/drawingml/2006/wordprocessingDrawing" xmlns:w10="urn:schemas-microsoft-com:office:word" xmlns:w="http://schemas.openxmlformats.org/wordprocessingml/2006/main" xmlns:w14="http://schemas.microsoft.com/office/word/2010/wordml" xmlns:w15="http://schemas.microsoft.com/office/word/2012/wordml" xmlns:w16cex="http://schemas.microsoft.com/office/word/2018/wordml/cex" xmlns:w16cid="http://schemas.microsoft.com/office/word/2016/wordml/cid" xmlns:w16="http://schemas.microsoft.com/office/word/2018/wordml" xmlns:w16sdtdh="http://schemas.microsoft.com/office/word/2020/wordml/sdtdatahash" xmlns:w16se="http://schemas.microsoft.com/office/word/2015/wordml/symex" xmlns:wpg="http://schemas.microsoft.com/office/word/2010/wordprocessingGroup" xmlns:wpi="http://schemas.microsoft.com/office/word/2010/wordprocessingInk" xmlns:wne="http://schemas.microsoft.com/office/word/2006/wordml" xmlns:wps="http://schemas.microsoft.com/office/word/2010/wordprocessingShape" mc:Ignorable="w14 w15 w16se w16cid w16 w16cex w16sdtdh wp14">
+  <w15:person w15:author="Dennis Vlegels">
+    <w15:presenceInfo w15:providerId="None" w15:userId="Dennis Vlegels"/>
+  </w15:person>
+</w15:people>
 </file>
 
 <file path=word/styles.xml><?xml version="1.0" encoding="utf-8"?>
@@ -1854,6 +2933,101 @@
       <w:contextualSpacing/>
     </w:pPr>
   </w:style>
+  <w:style w:type="paragraph" w:styleId="Revisie">
+    <w:name w:val="Revision"/>
+    <w:hidden/>
+    <w:uiPriority w:val="99"/>
+    <w:semiHidden/>
+    <w:rsid w:val="004A6629"/>
+    <w:pPr>
+      <w:spacing w:after="0" w:line="240" w:lineRule="auto"/>
+    </w:pPr>
+  </w:style>
+  <w:style w:type="character" w:styleId="Verwijzingopmerking">
+    <w:name w:val="annotation reference"/>
+    <w:basedOn w:val="Standaardalinea-lettertype"/>
+    <w:uiPriority w:val="99"/>
+    <w:semiHidden/>
+    <w:unhideWhenUsed/>
+    <w:rsid w:val="004A6629"/>
+    <w:rPr>
+      <w:sz w:val="16"/>
+      <w:szCs w:val="16"/>
+    </w:rPr>
+  </w:style>
+  <w:style w:type="paragraph" w:styleId="Tekstopmerking">
+    <w:name w:val="annotation text"/>
+    <w:basedOn w:val="Standaard"/>
+    <w:link w:val="TekstopmerkingChar"/>
+    <w:uiPriority w:val="99"/>
+    <w:unhideWhenUsed/>
+    <w:rsid w:val="004A6629"/>
+    <w:pPr>
+      <w:spacing w:line="240" w:lineRule="auto"/>
+    </w:pPr>
+    <w:rPr>
+      <w:sz w:val="20"/>
+      <w:szCs w:val="20"/>
+    </w:rPr>
+  </w:style>
+  <w:style w:type="character" w:customStyle="1" w:styleId="TekstopmerkingChar">
+    <w:name w:val="Tekst opmerking Char"/>
+    <w:basedOn w:val="Standaardalinea-lettertype"/>
+    <w:link w:val="Tekstopmerking"/>
+    <w:uiPriority w:val="99"/>
+    <w:rsid w:val="004A6629"/>
+    <w:rPr>
+      <w:sz w:val="20"/>
+      <w:szCs w:val="20"/>
+    </w:rPr>
+  </w:style>
+  <w:style w:type="paragraph" w:styleId="Onderwerpvanopmerking">
+    <w:name w:val="annotation subject"/>
+    <w:basedOn w:val="Tekstopmerking"/>
+    <w:next w:val="Tekstopmerking"/>
+    <w:link w:val="OnderwerpvanopmerkingChar"/>
+    <w:uiPriority w:val="99"/>
+    <w:semiHidden/>
+    <w:unhideWhenUsed/>
+    <w:rsid w:val="004A6629"/>
+    <w:rPr>
+      <w:b/>
+      <w:bCs/>
+    </w:rPr>
+  </w:style>
+  <w:style w:type="character" w:customStyle="1" w:styleId="OnderwerpvanopmerkingChar">
+    <w:name w:val="Onderwerp van opmerking Char"/>
+    <w:basedOn w:val="TekstopmerkingChar"/>
+    <w:link w:val="Onderwerpvanopmerking"/>
+    <w:uiPriority w:val="99"/>
+    <w:semiHidden/>
+    <w:rsid w:val="004A6629"/>
+    <w:rPr>
+      <w:b/>
+      <w:bCs/>
+      <w:sz w:val="20"/>
+      <w:szCs w:val="20"/>
+    </w:rPr>
+  </w:style>
+  <w:style w:type="paragraph" w:styleId="Bijschrift">
+    <w:name w:val="caption"/>
+    <w:basedOn w:val="Standaard"/>
+    <w:next w:val="Standaard"/>
+    <w:uiPriority w:val="35"/>
+    <w:unhideWhenUsed/>
+    <w:qFormat/>
+    <w:rsid w:val="00B533E2"/>
+    <w:pPr>
+      <w:spacing w:after="200" w:line="240" w:lineRule="auto"/>
+    </w:pPr>
+    <w:rPr>
+      <w:i/>
+      <w:iCs/>
+      <w:color w:val="44546A" w:themeColor="text2"/>
+      <w:sz w:val="18"/>
+      <w:szCs w:val="18"/>
+    </w:rPr>
+  </w:style>
 </w:styles>
 </file>
 

</xml_diff>